<commit_message>
end mq-codec and add yuv
</commit_message>
<xml_diff>
--- a/Rapport.docx
+++ b/Rapport.docx
@@ -257,7 +257,7 @@
           <w:docPartGallery w:val="Table of Contents"/>
           <w:docPartUnique w:val="true"/>
         </w:docPartObj>
-        <w:id w:val="79187069"/>
+        <w:id w:val="1410155357"/>
       </w:sdtPr>
       <w:sdtContent>
         <w:p>
@@ -288,6 +288,7 @@
             <w:rPr>
               <w:webHidden/>
               <w:rStyle w:val="Sautdindex"/>
+              <w:vanish w:val="false"/>
             </w:rPr>
             <w:instrText> TOC \z \o "1-3" \u \h</w:instrText>
           </w:r>
@@ -295,6 +296,7 @@
             <w:rPr>
               <w:webHidden/>
               <w:rStyle w:val="Sautdindex"/>
+              <w:vanish w:val="false"/>
             </w:rPr>
             <w:fldChar w:fldCharType="separate"/>
           </w:r>
@@ -302,13 +304,6 @@
             <w:r>
               <w:rPr>
                 <w:webHidden/>
-                <w:rStyle w:val="Sautdindex"/>
-              </w:rPr>
-              <w:t>Sommaire</w:t>
-            </w:r>
-            <w:r>
-              <w:rPr>
-                <w:webHidden/>
               </w:rPr>
               <w:fldChar w:fldCharType="begin"/>
             </w:r>
@@ -326,9 +321,11 @@
             </w:r>
             <w:r>
               <w:rPr>
+                <w:webHidden/>
                 <w:rStyle w:val="Sautdindex"/>
                 <w:vanish w:val="false"/>
               </w:rPr>
+              <w:t>Sommaire</w:t>
               <w:tab/>
               <w:t>2</w:t>
             </w:r>
@@ -355,13 +352,6 @@
             <w:r>
               <w:rPr>
                 <w:webHidden/>
-                <w:rStyle w:val="Sautdindex"/>
-              </w:rPr>
-              <w:t>Abstract</w:t>
-            </w:r>
-            <w:r>
-              <w:rPr>
-                <w:webHidden/>
               </w:rPr>
               <w:fldChar w:fldCharType="begin"/>
             </w:r>
@@ -379,9 +369,11 @@
             </w:r>
             <w:r>
               <w:rPr>
+                <w:webHidden/>
                 <w:rStyle w:val="Sautdindex"/>
                 <w:vanish w:val="false"/>
               </w:rPr>
+              <w:t>Abstract</w:t>
               <w:tab/>
               <w:t>3</w:t>
             </w:r>
@@ -408,13 +400,6 @@
             <w:r>
               <w:rPr>
                 <w:webHidden/>
-                <w:rStyle w:val="Sautdindex"/>
-              </w:rPr>
-              <w:t>Problème étudié</w:t>
-            </w:r>
-            <w:r>
-              <w:rPr>
-                <w:webHidden/>
               </w:rPr>
               <w:fldChar w:fldCharType="begin"/>
             </w:r>
@@ -432,9 +417,11 @@
             </w:r>
             <w:r>
               <w:rPr>
+                <w:webHidden/>
                 <w:rStyle w:val="Sautdindex"/>
                 <w:vanish w:val="false"/>
               </w:rPr>
+              <w:t>Problème étudié</w:t>
               <w:tab/>
               <w:t>3</w:t>
             </w:r>
@@ -461,13 +448,6 @@
             <w:r>
               <w:rPr>
                 <w:webHidden/>
-                <w:rStyle w:val="Sautdindex"/>
-              </w:rPr>
-              <w:t>Pertinence</w:t>
-            </w:r>
-            <w:r>
-              <w:rPr>
-                <w:webHidden/>
               </w:rPr>
               <w:fldChar w:fldCharType="begin"/>
             </w:r>
@@ -485,9 +465,11 @@
             </w:r>
             <w:r>
               <w:rPr>
+                <w:webHidden/>
                 <w:rStyle w:val="Sautdindex"/>
                 <w:vanish w:val="false"/>
               </w:rPr>
+              <w:t>Pertinence</w:t>
               <w:tab/>
               <w:t>3</w:t>
             </w:r>
@@ -514,13 +496,6 @@
             <w:r>
               <w:rPr>
                 <w:webHidden/>
-                <w:rStyle w:val="Sautdindex"/>
-              </w:rPr>
-              <w:t>Solution proposée</w:t>
-            </w:r>
-            <w:r>
-              <w:rPr>
-                <w:webHidden/>
               </w:rPr>
               <w:fldChar w:fldCharType="begin"/>
             </w:r>
@@ -538,9 +513,11 @@
             </w:r>
             <w:r>
               <w:rPr>
+                <w:webHidden/>
                 <w:rStyle w:val="Sautdindex"/>
                 <w:vanish w:val="false"/>
               </w:rPr>
+              <w:t>Solution proposée</w:t>
               <w:tab/>
               <w:t>3</w:t>
             </w:r>
@@ -567,13 +544,6 @@
             <w:r>
               <w:rPr>
                 <w:webHidden/>
-                <w:rStyle w:val="Sautdindex"/>
-              </w:rPr>
-              <w:t>Utilité</w:t>
-            </w:r>
-            <w:r>
-              <w:rPr>
-                <w:webHidden/>
               </w:rPr>
               <w:fldChar w:fldCharType="begin"/>
             </w:r>
@@ -591,9 +561,11 @@
             </w:r>
             <w:r>
               <w:rPr>
+                <w:webHidden/>
                 <w:rStyle w:val="Sautdindex"/>
                 <w:vanish w:val="false"/>
               </w:rPr>
+              <w:t>Utilité</w:t>
               <w:tab/>
               <w:t>3</w:t>
             </w:r>
@@ -620,13 +592,6 @@
             <w:r>
               <w:rPr>
                 <w:webHidden/>
-                <w:rStyle w:val="Sautdindex"/>
-              </w:rPr>
-              <w:t>Introduction</w:t>
-            </w:r>
-            <w:r>
-              <w:rPr>
-                <w:webHidden/>
               </w:rPr>
               <w:fldChar w:fldCharType="begin"/>
             </w:r>
@@ -644,9 +609,11 @@
             </w:r>
             <w:r>
               <w:rPr>
+                <w:webHidden/>
                 <w:rStyle w:val="Sautdindex"/>
                 <w:vanish w:val="false"/>
               </w:rPr>
+              <w:t>Introduction</w:t>
               <w:tab/>
               <w:t>4</w:t>
             </w:r>
@@ -673,13 +640,6 @@
             <w:r>
               <w:rPr>
                 <w:webHidden/>
-                <w:rStyle w:val="Sautdindex"/>
-              </w:rPr>
-              <w:t>Présentation</w:t>
-            </w:r>
-            <w:r>
-              <w:rPr>
-                <w:webHidden/>
               </w:rPr>
               <w:fldChar w:fldCharType="begin"/>
             </w:r>
@@ -697,9 +657,11 @@
             </w:r>
             <w:r>
               <w:rPr>
+                <w:webHidden/>
                 <w:rStyle w:val="Sautdindex"/>
                 <w:vanish w:val="false"/>
               </w:rPr>
+              <w:t>Présentation</w:t>
               <w:tab/>
               <w:t>4</w:t>
             </w:r>
@@ -726,13 +688,6 @@
             <w:r>
               <w:rPr>
                 <w:webHidden/>
-                <w:rStyle w:val="Sautdindex"/>
-              </w:rPr>
-              <w:t>Algorithme détaillé</w:t>
-            </w:r>
-            <w:r>
-              <w:rPr>
-                <w:webHidden/>
               </w:rPr>
               <w:fldChar w:fldCharType="begin"/>
             </w:r>
@@ -750,9 +705,11 @@
             </w:r>
             <w:r>
               <w:rPr>
+                <w:webHidden/>
                 <w:rStyle w:val="Sautdindex"/>
                 <w:vanish w:val="false"/>
               </w:rPr>
+              <w:t>Algorithme détaillé</w:t>
               <w:tab/>
               <w:t>4</w:t>
             </w:r>
@@ -779,13 +736,6 @@
             <w:r>
               <w:rPr>
                 <w:webHidden/>
-                <w:rStyle w:val="Sautdindex"/>
-              </w:rPr>
-              <w:t>Transformée en ondelettes discrète</w:t>
-            </w:r>
-            <w:r>
-              <w:rPr>
-                <w:webHidden/>
               </w:rPr>
               <w:fldChar w:fldCharType="begin"/>
             </w:r>
@@ -803,9 +753,11 @@
             </w:r>
             <w:r>
               <w:rPr>
+                <w:webHidden/>
                 <w:rStyle w:val="Sautdindex"/>
                 <w:vanish w:val="false"/>
               </w:rPr>
+              <w:t>Transformée en ondelettes discrète</w:t>
               <w:tab/>
               <w:t>4</w:t>
             </w:r>
@@ -832,13 +784,6 @@
             <w:r>
               <w:rPr>
                 <w:webHidden/>
-                <w:rStyle w:val="Sautdindex"/>
-              </w:rPr>
-              <w:t>Quantification</w:t>
-            </w:r>
-            <w:r>
-              <w:rPr>
-                <w:webHidden/>
               </w:rPr>
               <w:fldChar w:fldCharType="begin"/>
             </w:r>
@@ -856,9 +801,11 @@
             </w:r>
             <w:r>
               <w:rPr>
+                <w:webHidden/>
                 <w:rStyle w:val="Sautdindex"/>
                 <w:vanish w:val="false"/>
               </w:rPr>
+              <w:t>Quantification</w:t>
               <w:tab/>
               <w:t>4</w:t>
             </w:r>
@@ -885,13 +832,6 @@
             <w:r>
               <w:rPr>
                 <w:webHidden/>
-                <w:rStyle w:val="Sautdindex"/>
-              </w:rPr>
-              <w:t>Encodage (EBCOT)</w:t>
-            </w:r>
-            <w:r>
-              <w:rPr>
-                <w:webHidden/>
               </w:rPr>
               <w:fldChar w:fldCharType="begin"/>
             </w:r>
@@ -909,9 +849,11 @@
             </w:r>
             <w:r>
               <w:rPr>
+                <w:webHidden/>
                 <w:rStyle w:val="Sautdindex"/>
                 <w:vanish w:val="false"/>
               </w:rPr>
+              <w:t>Encodage (EBCOT)</w:t>
               <w:tab/>
               <w:t>5</w:t>
             </w:r>
@@ -938,13 +880,6 @@
             <w:r>
               <w:rPr>
                 <w:webHidden/>
-                <w:rStyle w:val="Sautdindex"/>
-              </w:rPr>
-              <w:t>Améliorations possibles</w:t>
-            </w:r>
-            <w:r>
-              <w:rPr>
-                <w:webHidden/>
               </w:rPr>
               <w:fldChar w:fldCharType="begin"/>
             </w:r>
@@ -962,9 +897,11 @@
             </w:r>
             <w:r>
               <w:rPr>
+                <w:webHidden/>
                 <w:rStyle w:val="Sautdindex"/>
                 <w:vanish w:val="false"/>
               </w:rPr>
+              <w:t>Améliorations possibles</w:t>
               <w:tab/>
               <w:t>5</w:t>
             </w:r>
@@ -991,13 +928,6 @@
             <w:r>
               <w:rPr>
                 <w:webHidden/>
-                <w:rStyle w:val="Sautdindex"/>
-              </w:rPr>
-              <w:t>ROI (Region of interest)</w:t>
-            </w:r>
-            <w:r>
-              <w:rPr>
-                <w:webHidden/>
               </w:rPr>
               <w:fldChar w:fldCharType="begin"/>
             </w:r>
@@ -1015,9 +945,11 @@
             </w:r>
             <w:r>
               <w:rPr>
+                <w:webHidden/>
                 <w:rStyle w:val="Sautdindex"/>
                 <w:vanish w:val="false"/>
               </w:rPr>
+              <w:t>ROI (Region of interest)</w:t>
               <w:tab/>
               <w:t>6</w:t>
             </w:r>
@@ -1044,13 +976,6 @@
             <w:r>
               <w:rPr>
                 <w:webHidden/>
-                <w:rStyle w:val="Sautdindex"/>
-              </w:rPr>
-              <w:t>Conclusion</w:t>
-            </w:r>
-            <w:r>
-              <w:rPr>
-                <w:webHidden/>
               </w:rPr>
               <w:fldChar w:fldCharType="begin"/>
             </w:r>
@@ -1068,9 +993,11 @@
             </w:r>
             <w:r>
               <w:rPr>
+                <w:webHidden/>
                 <w:rStyle w:val="Sautdindex"/>
                 <w:vanish w:val="false"/>
               </w:rPr>
+              <w:t>Conclusion</w:t>
               <w:tab/>
               <w:t>7</w:t>
             </w:r>
@@ -1473,71 +1400,43 @@
       </w:pPr>
       <w:r>
         <w:rPr/>
-        <mc:AlternateContent>
-          <mc:Choice Requires="wps">
-            <w:drawing>
-              <wp:inline distT="0" distB="0" distL="0" distR="0">
-                <wp:extent cx="4227830" cy="1725930"/>
-                <wp:effectExtent l="0" t="0" r="0" b="0"/>
-                <wp:docPr id="1" name=""/>
-                <a:graphic xmlns:a="http://schemas.openxmlformats.org/drawingml/2006/main">
-                  <a:graphicData uri="http://schemas.openxmlformats.org/drawingml/2006/picture">
-                    <pic:pic xmlns:pic="http://schemas.openxmlformats.org/drawingml/2006/picture">
-                      <pic:nvPicPr>
-                        <pic:cNvPr id="0" name="" descr=""/>
-                        <pic:cNvPicPr/>
-                      </pic:nvPicPr>
-                      <pic:blipFill>
-                        <a:blip r:embed="rId2"/>
-                        <a:stretch/>
-                      </pic:blipFill>
-                      <pic:spPr>
-                        <a:xfrm>
-                          <a:off x="0" y="0"/>
-                          <a:ext cx="4227120" cy="1725120"/>
-                        </a:xfrm>
-                        <a:prstGeom prst="rect">
-                          <a:avLst/>
-                        </a:prstGeom>
-                        <a:ln>
-                          <a:noFill/>
-                        </a:ln>
-                      </pic:spPr>
-                    </pic:pic>
-                  </a:graphicData>
-                </a:graphic>
-              </wp:inline>
-            </w:drawing>
-          </mc:Choice>
-          <mc:Fallback>
-            <w:pict>
-              <v:shapetype id="shapetype_75" coordsize="21600,21600" o:spt="75" o:preferrelative="t" path="m@4@5l@4@11@9@11@9@5xe" filled="f" stroked="f">
-                <v:stroke joinstyle="miter"/>
-                <v:formulas>
-                  <v:f eqn="if lineDrawn pixelLineWidth 0"/>
-                  <v:f eqn="sum @0 1 0"/>
-                  <v:f eqn="sum 0 0 @1"/>
-                  <v:f eqn="prod @2 1 2"/>
-                  <v:f eqn="prod @3 21600 pixelWidth"/>
-                  <v:f eqn="prod @3 21600 pixelHeight"/>
-                  <v:f eqn="sum @0 0 1"/>
-                  <v:f eqn="prod @6 1 2"/>
-                  <v:f eqn="prod @7 21600 pixelWidth"/>
-                  <v:f eqn="sum @8 21600 0"/>
-                  <v:f eqn="prod @7 21600 pixelHeight"/>
-                  <v:f eqn="sum @10 21600 0"/>
-                </v:formulas>
-                <v:path o:extrusionok="f" gradientshapeok="t" o:connecttype="rect"/>
-                <o:lock v:ext="edit" aspectratio="t"/>
-              </v:shapetype>
-              <v:shape id="shape_0" stroked="f" style="position:absolute;margin-left:0pt;margin-top:-135.9pt;width:332.8pt;height:135.8pt;mso-position-vertical:top" type="shapetype_75">
-                <v:imagedata r:id="rId2" o:detectmouseclick="t"/>
-                <w10:wrap type="none"/>
-                <v:stroke color="#3465a4" joinstyle="round" endcap="flat"/>
-              </v:shape>
-            </w:pict>
-          </mc:Fallback>
-        </mc:AlternateContent>
+        <w:drawing>
+          <wp:inline distT="0" distB="0" distL="0" distR="0">
+            <wp:extent cx="4227830" cy="1725930"/>
+            <wp:effectExtent l="0" t="0" r="0" b="0"/>
+            <wp:docPr id="1" name="Image1" descr=""/>
+            <wp:cNvGraphicFramePr>
+              <a:graphicFrameLocks xmlns:a="http://schemas.openxmlformats.org/drawingml/2006/main" noChangeAspect="1"/>
+            </wp:cNvGraphicFramePr>
+            <a:graphic xmlns:a="http://schemas.openxmlformats.org/drawingml/2006/main">
+              <a:graphicData uri="http://schemas.openxmlformats.org/drawingml/2006/picture">
+                <pic:pic xmlns:pic="http://schemas.openxmlformats.org/drawingml/2006/picture">
+                  <pic:nvPicPr>
+                    <pic:cNvPr id="1" name="Image1" descr=""/>
+                    <pic:cNvPicPr>
+                      <a:picLocks noChangeAspect="1" noChangeArrowheads="1"/>
+                    </pic:cNvPicPr>
+                  </pic:nvPicPr>
+                  <pic:blipFill>
+                    <a:blip r:embed="rId2"/>
+                    <a:stretch>
+                      <a:fillRect/>
+                    </a:stretch>
+                  </pic:blipFill>
+                  <pic:spPr bwMode="auto">
+                    <a:xfrm>
+                      <a:off x="0" y="0"/>
+                      <a:ext cx="4227830" cy="1725930"/>
+                    </a:xfrm>
+                    <a:prstGeom prst="rect">
+                      <a:avLst/>
+                    </a:prstGeom>
+                  </pic:spPr>
+                </pic:pic>
+              </a:graphicData>
+            </a:graphic>
+          </wp:inline>
+        </w:drawing>
       </w:r>
     </w:p>
     <w:p>
@@ -1635,14 +1534,172 @@
       <w:pPr>
         <w:pStyle w:val="Normal"/>
         <w:rPr>
-          <w:color w:val="FF0000"/>
-        </w:rPr>
-      </w:pPr>
-      <w:r>
-        <w:rPr>
-          <w:color w:val="FF0000"/>
-        </w:rPr>
-        <w:t>TODO</w:t>
+          <w:color w:val="auto"/>
+        </w:rPr>
+      </w:pPr>
+      <w:r>
+        <w:rPr>
+          <w:color w:val="auto"/>
+        </w:rPr>
+        <w:t xml:space="preserve">La transformée en ondelette utilise deux filtres pour séparer les hautes fréquences de l’image des basses. </w:t>
+      </w:r>
+      <w:r>
+        <w:rPr>
+          <w:color w:val="auto"/>
+        </w:rPr>
+        <w:t xml:space="preserve">Une convolution entre les filtres et le signal permet d’effectuer une itération de la transformée. </w:t>
+      </w:r>
+      <w:r>
+        <w:rPr>
+          <w:color w:val="auto"/>
+        </w:rPr>
+        <w:t xml:space="preserve">En 2D, ils sont appliqués en hauteur et en largeur, ce qui donne 4 blocs, nommés </w:t>
+      </w:r>
+      <w:r>
+        <w:rPr>
+          <w:i/>
+          <w:iCs/>
+          <w:color w:val="auto"/>
+        </w:rPr>
+        <w:t>LL</w:t>
+      </w:r>
+      <w:r>
+        <w:rPr>
+          <w:color w:val="auto"/>
+        </w:rPr>
+        <w:t xml:space="preserve">, </w:t>
+      </w:r>
+      <w:r>
+        <w:rPr>
+          <w:i/>
+          <w:iCs/>
+          <w:color w:val="auto"/>
+        </w:rPr>
+        <w:t>LH</w:t>
+      </w:r>
+      <w:r>
+        <w:rPr>
+          <w:color w:val="auto"/>
+        </w:rPr>
+        <w:t xml:space="preserve">, </w:t>
+      </w:r>
+      <w:r>
+        <w:rPr>
+          <w:i/>
+          <w:iCs/>
+          <w:color w:val="auto"/>
+        </w:rPr>
+        <w:t>HL</w:t>
+      </w:r>
+      <w:r>
+        <w:rPr>
+          <w:color w:val="auto"/>
+        </w:rPr>
+        <w:t xml:space="preserve">, et </w:t>
+      </w:r>
+      <w:r>
+        <w:rPr>
+          <w:i/>
+          <w:iCs/>
+          <w:color w:val="auto"/>
+        </w:rPr>
+        <w:t>HH</w:t>
+      </w:r>
+      <w:r>
+        <w:rPr>
+          <w:i w:val="false"/>
+          <w:iCs w:val="false"/>
+          <w:color w:val="auto"/>
+        </w:rPr>
+        <w:t xml:space="preserve"> : </w:t>
+      </w:r>
+      <w:r>
+        <w:rPr>
+          <w:i/>
+          <w:iCs/>
+          <w:color w:val="auto"/>
+        </w:rPr>
+        <w:t>L</w:t>
+      </w:r>
+      <w:r>
+        <w:rPr>
+          <w:i w:val="false"/>
+          <w:iCs w:val="false"/>
+          <w:color w:val="auto"/>
+        </w:rPr>
+        <w:t xml:space="preserve"> pour </w:t>
+      </w:r>
+      <w:r>
+        <w:rPr>
+          <w:i/>
+          <w:iCs/>
+          <w:color w:val="auto"/>
+        </w:rPr>
+        <w:t>low</w:t>
+      </w:r>
+      <w:r>
+        <w:rPr>
+          <w:i w:val="false"/>
+          <w:iCs w:val="false"/>
+          <w:color w:val="auto"/>
+        </w:rPr>
+        <w:t xml:space="preserve">, les basses fréquences, et </w:t>
+      </w:r>
+      <w:r>
+        <w:rPr>
+          <w:i/>
+          <w:iCs/>
+          <w:color w:val="auto"/>
+        </w:rPr>
+        <w:t>H</w:t>
+      </w:r>
+      <w:r>
+        <w:rPr>
+          <w:i w:val="false"/>
+          <w:iCs w:val="false"/>
+          <w:color w:val="auto"/>
+        </w:rPr>
+        <w:t xml:space="preserve"> pour </w:t>
+      </w:r>
+      <w:r>
+        <w:rPr>
+          <w:i/>
+          <w:iCs/>
+          <w:color w:val="auto"/>
+        </w:rPr>
+        <w:t>high</w:t>
+      </w:r>
+      <w:r>
+        <w:rPr>
+          <w:i w:val="false"/>
+          <w:iCs w:val="false"/>
+          <w:color w:val="auto"/>
+        </w:rPr>
+        <w:t xml:space="preserve">, les hautes fréquences. La première lettre correspond au filtrage horizontal et la deuxième au filtrage vertical. </w:t>
+      </w:r>
+      <w:r>
+        <w:rPr>
+          <w:i w:val="false"/>
+          <w:iCs w:val="false"/>
+          <w:color w:val="auto"/>
+        </w:rPr>
+        <w:t xml:space="preserve">La convolution est ensuite réappliquée en boucle sur le bloc </w:t>
+      </w:r>
+      <w:r>
+        <w:rPr>
+          <w:i/>
+          <w:iCs/>
+          <w:color w:val="auto"/>
+        </w:rPr>
+        <w:t>LL</w:t>
+      </w:r>
+      <w:r>
+        <w:rPr>
+          <w:i w:val="false"/>
+          <w:iCs w:val="false"/>
+          <w:color w:val="auto"/>
+        </w:rPr>
+        <w:t xml:space="preserve"> pour faire autant d’itérations que nécessaire.</w:t>
       </w:r>
     </w:p>
     <w:p>
@@ -1762,7 +1819,7 @@
       <w:r>
         <w:rPr/>
         <w:drawing>
-          <wp:inline distT="0" distB="3810" distL="0" distR="9525">
+          <wp:inline distT="0" distB="0" distL="0" distR="0">
             <wp:extent cx="5762625" cy="2320290"/>
             <wp:effectExtent l="0" t="0" r="0" b="0"/>
             <wp:docPr id="2" name="Image 1" descr="C:\Users\Roland\AppData\Local\Microsoft\Windows\INetCache\Content.Word\1200px-Lichtenstein_bitplanes.png"/>
@@ -1837,24 +1894,6 @@
     </w:p>
     <w:p>
       <w:pPr>
-        <w:pStyle w:val="Normal"/>
-        <w:rPr/>
-      </w:pPr>
-      <w:r>
-        <w:rPr/>
-      </w:r>
-    </w:p>
-    <w:p>
-      <w:pPr>
-        <w:pStyle w:val="Normal"/>
-        <w:rPr/>
-      </w:pPr>
-      <w:r>
-        <w:rPr/>
-      </w:r>
-    </w:p>
-    <w:p>
-      <w:pPr>
         <w:pStyle w:val="Titre3"/>
         <w:rPr/>
       </w:pPr>
@@ -1881,11 +1920,7 @@
       </w:pPr>
       <w:r>
         <w:rPr/>
-        <w:t>L’encodage des coefficients de l’image est séparée en 2 parties : le codage par plan de bits</w:t>
-      </w:r>
-      <w:r>
-        <w:rPr/>
-        <w:t>, et le codage arithmetique du résultat.</w:t>
+        <w:t>L’encodage des coefficients de l’image est séparée en 2 parties : le codage par plan de bits, et le codage arithmetique du résultat.</w:t>
       </w:r>
     </w:p>
     <w:p>
@@ -1904,11 +1939,7 @@
       </w:pPr>
       <w:r>
         <w:rPr/>
-        <w:t xml:space="preserve">Codage par plan de bits </w:t>
-      </w:r>
-      <w:r>
-        <w:rPr/>
-        <w:t>(EBCOT)</w:t>
+        <w:t>Codage par plan de bits (EBCOT)</w:t>
       </w:r>
     </w:p>
     <w:p>
@@ -1945,68 +1976,28 @@
         <w:rPr>
           <w:color w:val="auto"/>
         </w:rPr>
-        <w:t xml:space="preserve">) est un codeur par plan de bits. Le principe est de considérer chaque coefficient comme un chiffre, et de coder sa « signifiance » </w:t>
-      </w:r>
-      <w:r>
-        <w:rPr>
-          <w:color w:val="auto"/>
-        </w:rPr>
-        <w:t>sur chaque plan</w:t>
-      </w:r>
-      <w:r>
-        <w:rPr>
-          <w:color w:val="auto"/>
-        </w:rPr>
-        <w:t xml:space="preserve">, c’est a dire </w:t>
-      </w:r>
-      <w:r>
-        <w:rPr>
-          <w:color w:val="auto"/>
-        </w:rPr>
-        <w:t>s’il dispose d’un bit à 1 sur ce plan ou pas.</w:t>
-      </w:r>
-    </w:p>
-    <w:p>
-      <w:pPr>
-        <w:pStyle w:val="Normal"/>
-        <w:rPr/>
-      </w:pPr>
-      <w:r>
-        <w:rPr>
-          <w:color w:val="auto"/>
-        </w:rPr>
-      </w:r>
-    </w:p>
-    <w:p>
-      <w:pPr>
-        <w:pStyle w:val="Normal"/>
-        <w:rPr>
-          <w:color w:val="auto"/>
-        </w:rPr>
-      </w:pPr>
-      <w:r>
-        <w:rPr>
-          <w:color w:val="auto"/>
-        </w:rPr>
-        <w:t xml:space="preserve">Afin de coder ces informations, on utilise un algorithme en </w:t>
-      </w:r>
-      <w:r>
-        <w:rPr>
-          <w:color w:val="auto"/>
-        </w:rPr>
-        <w:t>plusieurs</w:t>
-      </w:r>
-      <w:r>
-        <w:rPr>
-          <w:color w:val="auto"/>
-        </w:rPr>
-        <w:t xml:space="preserve"> </w:t>
-      </w:r>
-      <w:r>
-        <w:rPr>
-          <w:color w:val="auto"/>
-        </w:rPr>
-        <w:t xml:space="preserve">passes sur l’image divisée en blocs. On détermine le nombre de plan en prenant le coefficient avec la plus grande valeur absolue, afin de connaître le nombre de bits maximum pour les coefficients de l’image. Pour chaque plan de bits, on va utiliser 3 passes : la passe de </w:t>
+        <w:t>) est un codeur par plan de bits. Le principe est de considérer chaque coefficient comme un chiffre, et de coder sa « signifiance » sur chaque plan, c’est a dire s’il dispose d’un bit à 1 sur ce plan ou pas.</w:t>
+      </w:r>
+    </w:p>
+    <w:p>
+      <w:pPr>
+        <w:pStyle w:val="Normal"/>
+        <w:rPr/>
+      </w:pPr>
+      <w:r>
+        <w:rPr/>
+      </w:r>
+    </w:p>
+    <w:p>
+      <w:pPr>
+        <w:pStyle w:val="Normal"/>
+        <w:rPr/>
+      </w:pPr>
+      <w:r>
+        <w:rPr>
+          <w:color w:val="auto"/>
+        </w:rPr>
+        <w:t xml:space="preserve">Afin de coder ces informations, on utilise un algorithme en plusieurs passes sur l’image divisée en blocs. On détermine le nombre de plan en prenant le coefficient avec la plus grande valeur absolue, afin de connaître le nombre de bits maximum pour les coefficients de l’image. Pour chaque plan de bits, on va utiliser 3 passes : la passe de </w:t>
       </w:r>
       <w:r>
         <w:rPr>
@@ -2022,7 +2013,15 @@
           <w:iCs w:val="false"/>
           <w:color w:val="auto"/>
         </w:rPr>
-        <w:t xml:space="preserve">, qui va permettre de coder les coefficients </w:t>
+        <w:t>, qui va permettre de coder les coefficients voisins de coefficients signifiants aux plans de bits précédents, la passe d’</w:t>
+      </w:r>
+      <w:r>
+        <w:rPr>
+          <w:i/>
+          <w:iCs/>
+          <w:color w:val="auto"/>
+        </w:rPr>
+        <w:t>affinage de l’amplitude</w:t>
       </w:r>
       <w:r>
         <w:rPr>
@@ -2030,55 +2029,7 @@
           <w:iCs w:val="false"/>
           <w:color w:val="auto"/>
         </w:rPr>
-        <w:t xml:space="preserve">voisins de coefficients </w:t>
-      </w:r>
-      <w:r>
-        <w:rPr>
-          <w:i w:val="false"/>
-          <w:iCs w:val="false"/>
-          <w:color w:val="auto"/>
-        </w:rPr>
-        <w:t>signifiants aux plans de bits précédents, la passe d’</w:t>
-      </w:r>
-      <w:r>
-        <w:rPr>
-          <w:i/>
-          <w:iCs/>
-          <w:color w:val="auto"/>
-        </w:rPr>
-        <w:t>affinage de l’amplitude</w:t>
-      </w:r>
-      <w:r>
-        <w:rPr>
-          <w:i w:val="false"/>
-          <w:iCs w:val="false"/>
-          <w:color w:val="auto"/>
-        </w:rPr>
-        <w:t xml:space="preserve">, qui va permettre de coder les coefficients signifiants au plan de bits </w:t>
-      </w:r>
-      <w:r>
-        <w:rPr>
-          <w:i w:val="false"/>
-          <w:iCs w:val="false"/>
-          <w:color w:val="auto"/>
-        </w:rPr>
-        <w:t>précédents</w:t>
-      </w:r>
-      <w:r>
-        <w:rPr>
-          <w:i w:val="false"/>
-          <w:iCs w:val="false"/>
-          <w:color w:val="auto"/>
-        </w:rPr>
-        <w:t xml:space="preserve">, et enfin la passe de nettoyage, qui va permettre de coder les coefficients encore non codé sur ce plan de bits par les deux premières passes. Sur le plan de bits le plus haut, comme aucun coefficient n’est </w:t>
-      </w:r>
-      <w:r>
-        <w:rPr>
-          <w:i w:val="false"/>
-          <w:iCs w:val="false"/>
-          <w:color w:val="auto"/>
-        </w:rPr>
-        <w:t>signifiants aux plan précédents, seule la passe de nettoyage est utilisée.</w:t>
+        <w:t>, qui va permettre de coder les coefficients signifiants au plan de bits précédents, et enfin la passe de nettoyage, qui va permettre de coder les coefficients encore non codé sur ce plan de bits par les deux premières passes. Sur le plan de bits le plus haut, comme aucun coefficient n’est signifiants aux plan précédents, seule la passe de nettoyage est utilisée.</w:t>
       </w:r>
     </w:p>
     <w:p>
@@ -2092,8 +2043,23 @@
       </w:pPr>
       <w:r>
         <w:rPr>
-          <w:color w:val="auto"/>
-        </w:rPr>
+          <w:i w:val="false"/>
+          <w:iCs w:val="false"/>
+        </w:rPr>
+      </w:r>
+    </w:p>
+    <w:p>
+      <w:pPr>
+        <w:pStyle w:val="Normal"/>
+        <w:rPr/>
+      </w:pPr>
+      <w:r>
+        <w:rPr>
+          <w:i w:val="false"/>
+          <w:iCs w:val="false"/>
+          <w:color w:val="auto"/>
+        </w:rPr>
+        <w:t>Chaque passe de l’algorithme est appliquée sur un bloc, colonnes par colonnes, et va émettre un résultat en fonction du coefficient. Ce résultat est composé d’une part d’un bit (0 ou 1), et d’un contexte, qui permet d’estimer le voisinage de chaque bits et qui servira pour la suite de l’algorithme.</w:t>
       </w:r>
     </w:p>
     <w:p>
@@ -2107,8 +2073,37 @@
       </w:pPr>
       <w:r>
         <w:rPr>
-          <w:color w:val="auto"/>
-        </w:rPr>
+          <w:i w:val="false"/>
+          <w:iCs w:val="false"/>
+        </w:rPr>
+      </w:r>
+    </w:p>
+    <w:p>
+      <w:pPr>
+        <w:pStyle w:val="Normal"/>
+        <w:rPr/>
+      </w:pPr>
+      <w:r>
+        <w:rPr>
+          <w:i w:val="false"/>
+          <w:iCs w:val="false"/>
+          <w:color w:val="auto"/>
+        </w:rPr>
+        <w:t>Cette suite de couples est ensuite envoyée à un codeur entropique, MQ-codec.</w:t>
+      </w:r>
+    </w:p>
+    <w:p>
+      <w:pPr>
+        <w:pStyle w:val="Normal"/>
+        <w:rPr>
+          <w:i w:val="false"/>
+          <w:i w:val="false"/>
+          <w:iCs w:val="false"/>
+          <w:color w:val="auto"/>
+        </w:rPr>
+      </w:pPr>
+      <w:r>
+        <w:rPr/>
       </w:r>
       <w:r>
         <mc:AlternateContent>
@@ -2337,24 +2332,22 @@
       </w:pPr>
       <w:r>
         <w:rPr>
-          <w:color w:val="auto"/>
-        </w:rPr>
-      </w:r>
-    </w:p>
-    <w:p>
-      <w:pPr>
-        <w:pStyle w:val="Normal"/>
-        <w:rPr>
-          <w:color w:val="auto"/>
-        </w:rPr>
-      </w:pPr>
-      <w:r>
-        <w:rPr>
           <w:i w:val="false"/>
           <w:iCs w:val="false"/>
-          <w:color w:val="auto"/>
-        </w:rPr>
-        <w:t>Chaque passe de l’algorithme est appliquée sur un bloc, colonnes par colonnes, et va émettre un résultat en fonction du coefficient. Ce résultat est composé d’une part d’un bit (0 ou 1), et d’un contexte, qui permet d’estimer le voisinage de chaque bits et qui servira pour la suite de l’algorithme.</w:t>
+        </w:rPr>
+      </w:r>
+    </w:p>
+    <w:p>
+      <w:pPr>
+        <w:pStyle w:val="Titre4"/>
+        <w:rPr/>
+      </w:pPr>
+      <w:r>
+        <w:rPr>
+          <w:i w:val="false"/>
+          <w:iCs w:val="false"/>
+        </w:rPr>
+        <w:t>Codage entropique (MQ-codec)</w:t>
       </w:r>
     </w:p>
     <w:p>
@@ -2368,32 +2361,23 @@
       </w:pPr>
       <w:r>
         <w:rPr>
-          <w:color w:val="auto"/>
-        </w:rPr>
-      </w:r>
-    </w:p>
-    <w:p>
-      <w:pPr>
-        <w:pStyle w:val="Normal"/>
-        <w:rPr>
-          <w:color w:val="auto"/>
-        </w:rPr>
-      </w:pPr>
-      <w:r>
-        <w:rPr>
           <w:i w:val="false"/>
           <w:iCs w:val="false"/>
-          <w:color w:val="auto"/>
-        </w:rPr>
-        <w:t xml:space="preserve">Cette suite de couples est ensuite envoyée à </w:t>
-      </w:r>
+        </w:rPr>
+      </w:r>
+    </w:p>
+    <w:p>
+      <w:pPr>
+        <w:pStyle w:val="Normal"/>
+        <w:rPr/>
+      </w:pPr>
       <w:r>
         <w:rPr>
           <w:i w:val="false"/>
           <w:iCs w:val="false"/>
           <w:color w:val="auto"/>
         </w:rPr>
-        <w:t>un codeur entropique, MQ-codec.</w:t>
+        <w:t>Le codage entropique MQ-codec consiste à coder un texte, à partir de la probabilité d’apparition de chaque caractère, et d’un intervalle construit à partir de ces probabilités. L’intervalle [0, 1[ est découpé en intervalles proportionnels à la probabilité qu’un caractère apparaisse dans le texte.</w:t>
       </w:r>
     </w:p>
     <w:p>
@@ -2403,32 +2387,25 @@
           <w:i w:val="false"/>
           <w:i w:val="false"/>
           <w:iCs w:val="false"/>
-        </w:rPr>
-      </w:pPr>
-      <w:r>
-        <w:rPr>
-          <w:color w:val="auto"/>
-        </w:rPr>
-      </w:r>
-    </w:p>
-    <w:p>
-      <w:pPr>
-        <w:pStyle w:val="Titre4"/>
+          <w:color w:val="auto"/>
+        </w:rPr>
+      </w:pPr>
+      <w:r>
+        <w:rPr/>
+      </w:r>
+    </w:p>
+    <w:p>
+      <w:pPr>
+        <w:pStyle w:val="Normal"/>
         <w:rPr/>
       </w:pPr>
       <w:r>
         <w:rPr>
           <w:i w:val="false"/>
           <w:iCs w:val="false"/>
-        </w:rPr>
-        <w:t>C</w:t>
-      </w:r>
-      <w:r>
-        <w:rPr>
-          <w:i w:val="false"/>
-          <w:iCs w:val="false"/>
-        </w:rPr>
-        <w:t>odage entropique (MQ-codec)</w:t>
+          <w:color w:val="auto"/>
+        </w:rPr>
+        <w:t>Cet intervalle est utilisé pour coder un nombre flottant, qui représentera le texte à encoder. L’algorithme consiste à modifier, à chaque lettre du texte à encoder, l’intervalle [0, 1[ pour ne garder à la fin qu’un intervalle ne pouvant représenter le que le texte à encoder. Il suffit ensuite de choisir un nombre dans cet intervalle, qui encodera le texte.</w:t>
       </w:r>
     </w:p>
     <w:p>
@@ -2438,20 +2415,17 @@
           <w:i w:val="false"/>
           <w:i w:val="false"/>
           <w:iCs w:val="false"/>
-        </w:rPr>
-      </w:pPr>
-      <w:r>
-        <w:rPr>
-          <w:color w:val="auto"/>
-        </w:rPr>
-      </w:r>
-    </w:p>
-    <w:p>
-      <w:pPr>
-        <w:pStyle w:val="Normal"/>
-        <w:rPr>
-          <w:color w:val="auto"/>
-        </w:rPr>
+          <w:color w:val="auto"/>
+        </w:rPr>
+      </w:pPr>
+      <w:r>
+        <w:rPr/>
+      </w:r>
+    </w:p>
+    <w:p>
+      <w:pPr>
+        <w:pStyle w:val="Normal"/>
+        <w:rPr/>
       </w:pPr>
       <w:r>
         <w:rPr>
@@ -2459,7 +2433,7 @@
           <w:iCs w:val="false"/>
           <w:color w:val="auto"/>
         </w:rPr>
-        <w:t xml:space="preserve">Le codage entropique MQ-codec consiste à coder un texte, à partir </w:t>
+        <w:t xml:space="preserve">Pour la décompression, le principe est similaire, on se sert des probabilités, du même intervalle découpé que pour la compression, et du nombre flottant qui appartenait à l’intervalle représentant le texte. </w:t>
       </w:r>
       <w:r>
         <w:rPr>
@@ -2467,13 +2441,82 @@
           <w:iCs w:val="false"/>
           <w:color w:val="auto"/>
         </w:rPr>
-        <w:t>de la probabilité d’apparition de chaque caractère, et d’un intervalle construit à partir de ces probabilités. L’intervalle [0, 1[ est découpé en intervalles proportionnels à la probabilité qu’un caractère apparaisse dans le texte.</w:t>
-      </w:r>
-    </w:p>
-    <w:p>
-      <w:pPr>
-        <w:pStyle w:val="Normal"/>
-        <w:rPr/>
+        <w:t>L’algorithme consiste ensuite à reconstruire le mot à partir du flottant et des intervalles.</w:t>
+      </w:r>
+    </w:p>
+    <w:p>
+      <w:pPr>
+        <w:pStyle w:val="Normal"/>
+        <w:rPr>
+          <w:i w:val="false"/>
+          <w:i w:val="false"/>
+          <w:iCs w:val="false"/>
+          <w:color w:val="auto"/>
+        </w:rPr>
+      </w:pPr>
+      <w:r>
+        <w:rPr/>
+      </w:r>
+    </w:p>
+    <w:p>
+      <w:pPr>
+        <w:pStyle w:val="Normal"/>
+        <w:rPr/>
+      </w:pPr>
+      <w:r>
+        <w:rPr>
+          <w:i w:val="false"/>
+          <w:iCs w:val="false"/>
+          <w:color w:val="auto"/>
+        </w:rPr>
+        <w:t>L</w:t>
+      </w:r>
+      <w:r>
+        <w:rPr>
+          <w:i w:val="false"/>
+          <w:iCs w:val="false"/>
+          <w:color w:val="auto"/>
+        </w:rPr>
+        <w:t>e résultat de l’algorithme EBCOT Tier 1 est envoyé à ce codeur, les bits étant le texte à compresser et les contextes servant à déterminer les probabilités.</w:t>
+      </w:r>
+    </w:p>
+    <w:p>
+      <w:pPr>
+        <w:pStyle w:val="Normal"/>
+        <w:rPr>
+          <w:i w:val="false"/>
+          <w:i w:val="false"/>
+          <w:iCs w:val="false"/>
+          <w:color w:val="auto"/>
+        </w:rPr>
+      </w:pPr>
+      <w:r>
+        <w:rPr/>
+      </w:r>
+    </w:p>
+    <w:p>
+      <w:pPr>
+        <w:pStyle w:val="Normal"/>
+        <w:rPr/>
+      </w:pPr>
+      <w:r>
+        <w:rPr>
+          <w:i w:val="false"/>
+          <w:iCs w:val="false"/>
+          <w:color w:val="auto"/>
+        </w:rPr>
+        <w:t>Si l’algorithme permet en théorie de calculer tout le texte en un seul nombre, la précision nécessaire dans les flottants le rend inutilisable sur plus d’une quinzaine de lettres, c’est pourquoi on encode par blocs.</w:t>
+      </w:r>
+    </w:p>
+    <w:p>
+      <w:pPr>
+        <w:pStyle w:val="Normal"/>
+        <w:rPr>
+          <w:i w:val="false"/>
+          <w:i w:val="false"/>
+          <w:iCs w:val="false"/>
+          <w:color w:val="auto"/>
+        </w:rPr>
       </w:pPr>
       <w:r>
         <w:rPr/>
@@ -2542,16 +2585,58 @@
       <w:pPr>
         <w:pStyle w:val="Normal"/>
         <w:rPr>
-          <w:color w:val="FF0000"/>
-        </w:rPr>
-      </w:pPr>
-      <w:bookmarkStart w:id="13" w:name="_GoBack"/>
-      <w:bookmarkEnd w:id="13"/>
-      <w:r>
-        <w:rPr>
-          <w:color w:val="FF0000"/>
-        </w:rPr>
-        <w:t>TODO</w:t>
+          <w:color w:val="auto"/>
+        </w:rPr>
+      </w:pPr>
+      <w:r>
+        <w:rPr>
+          <w:color w:val="auto"/>
+        </w:rPr>
+        <w:t xml:space="preserve">Si l’image de base est en couleurs, il peut être intéressante de transformer son espace colorimétrique en Y’UV. </w:t>
+      </w:r>
+      <w:r>
+        <w:rPr>
+          <w:color w:val="auto"/>
+        </w:rPr>
+        <w:t xml:space="preserve">Cet espace est défini par une luminance Y’, et deux chrominances U et V. </w:t>
+      </w:r>
+    </w:p>
+    <w:p>
+      <w:pPr>
+        <w:pStyle w:val="Normal"/>
+        <w:rPr/>
+      </w:pPr>
+      <w:r>
+        <w:rPr/>
+      </w:r>
+    </w:p>
+    <w:p>
+      <w:pPr>
+        <w:pStyle w:val="Normal"/>
+        <w:rPr/>
+      </w:pPr>
+      <w:r>
+        <w:rPr/>
+        <w:t>La luminance Y est définie comme R + B + G, et les chrominances U et V sont définies par : U = B – Y et V = G – Y.</w:t>
+      </w:r>
+    </w:p>
+    <w:p>
+      <w:pPr>
+        <w:pStyle w:val="Normal"/>
+        <w:rPr/>
+      </w:pPr>
+      <w:r>
+        <w:rPr/>
+      </w:r>
+    </w:p>
+    <w:p>
+      <w:pPr>
+        <w:pStyle w:val="Normal"/>
+        <w:rPr/>
+      </w:pPr>
+      <w:r>
+        <w:rPr/>
+        <w:t>Il est également nécessaire d’effectuer une correction gamma sur les coefficients, pour obtenir l’espace Y’UV.</w:t>
       </w:r>
     </w:p>
     <w:p>
@@ -2699,12 +2784,12 @@
         <w:pStyle w:val="Titre3"/>
         <w:rPr/>
       </w:pPr>
-      <w:bookmarkStart w:id="14" w:name="_Toc33889269"/>
+      <w:bookmarkStart w:id="13" w:name="_Toc33889269"/>
       <w:r>
         <w:rPr/>
         <w:t>ROI (Region of interest)</w:t>
       </w:r>
-      <w:bookmarkEnd w:id="14"/>
+      <w:bookmarkEnd w:id="13"/>
     </w:p>
     <w:p>
       <w:pPr>
@@ -2781,12 +2866,12 @@
         <w:jc w:val="center"/>
         <w:rPr/>
       </w:pPr>
-      <w:bookmarkStart w:id="15" w:name="_Toc33889270"/>
+      <w:bookmarkStart w:id="14" w:name="_Toc33889270"/>
       <w:r>
         <w:rPr/>
         <w:t>Conclusion</w:t>
       </w:r>
-      <w:bookmarkEnd w:id="15"/>
+      <w:bookmarkEnd w:id="14"/>
     </w:p>
     <w:p>
       <w:pPr>
@@ -2918,6 +3003,7 @@
       </w:pPr>
       <w:rPr>
         <w:rFonts w:ascii="Symbol" w:hAnsi="Symbol" w:cs="Symbol" w:hint="default"/>
+        <w:rFonts w:cs="Symbol"/>
       </w:rPr>
     </w:lvl>
     <w:lvl w:ilvl="1">
@@ -2943,6 +3029,7 @@
       </w:pPr>
       <w:rPr>
         <w:rFonts w:ascii="Wingdings" w:hAnsi="Wingdings" w:cs="Wingdings" w:hint="default"/>
+        <w:rFonts w:cs="Wingdings"/>
       </w:rPr>
     </w:lvl>
     <w:lvl w:ilvl="3">
@@ -2955,6 +3042,7 @@
       </w:pPr>
       <w:rPr>
         <w:rFonts w:ascii="Symbol" w:hAnsi="Symbol" w:cs="Symbol" w:hint="default"/>
+        <w:rFonts w:cs="Symbol"/>
       </w:rPr>
     </w:lvl>
     <w:lvl w:ilvl="4">
@@ -2980,6 +3068,7 @@
       </w:pPr>
       <w:rPr>
         <w:rFonts w:ascii="Wingdings" w:hAnsi="Wingdings" w:cs="Wingdings" w:hint="default"/>
+        <w:rFonts w:cs="Wingdings"/>
       </w:rPr>
     </w:lvl>
     <w:lvl w:ilvl="6">
@@ -2992,6 +3081,7 @@
       </w:pPr>
       <w:rPr>
         <w:rFonts w:ascii="Symbol" w:hAnsi="Symbol" w:cs="Symbol" w:hint="default"/>
+        <w:rFonts w:cs="Symbol"/>
       </w:rPr>
     </w:lvl>
     <w:lvl w:ilvl="7">
@@ -3017,6 +3107,7 @@
       </w:pPr>
       <w:rPr>
         <w:rFonts w:ascii="Wingdings" w:hAnsi="Wingdings" w:cs="Wingdings" w:hint="default"/>
+        <w:rFonts w:cs="Wingdings"/>
       </w:rPr>
     </w:lvl>
   </w:abstractNum>
@@ -3130,7 +3221,6 @@
     <w:rPrDefault>
       <w:rPr>
         <w:rFonts w:ascii="Calibri" w:hAnsi="Calibri" w:eastAsia="Calibri" w:cs="" w:asciiTheme="minorHAnsi" w:cstheme="minorBidi" w:eastAsiaTheme="minorHAnsi" w:hAnsiTheme="minorHAnsi"/>
-        <w:sz w:val="22"/>
         <w:szCs w:val="22"/>
         <w:lang w:val="fr-FR" w:eastAsia="en-US" w:bidi="ar-SA"/>
       </w:rPr>
@@ -3775,6 +3865,69 @@
     <w:qFormat/>
     <w:rPr/>
   </w:style>
+  <w:style w:type="character" w:styleId="ListLabel4">
+    <w:name w:val="ListLabel 4"/>
+    <w:qFormat/>
+    <w:rPr>
+      <w:rFonts w:cs="Symbol"/>
+    </w:rPr>
+  </w:style>
+  <w:style w:type="character" w:styleId="ListLabel5">
+    <w:name w:val="ListLabel 5"/>
+    <w:qFormat/>
+    <w:rPr>
+      <w:rFonts w:cs="Courier New"/>
+    </w:rPr>
+  </w:style>
+  <w:style w:type="character" w:styleId="ListLabel6">
+    <w:name w:val="ListLabel 6"/>
+    <w:qFormat/>
+    <w:rPr>
+      <w:rFonts w:cs="Wingdings"/>
+    </w:rPr>
+  </w:style>
+  <w:style w:type="character" w:styleId="ListLabel7">
+    <w:name w:val="ListLabel 7"/>
+    <w:qFormat/>
+    <w:rPr>
+      <w:rFonts w:cs="Symbol"/>
+    </w:rPr>
+  </w:style>
+  <w:style w:type="character" w:styleId="ListLabel8">
+    <w:name w:val="ListLabel 8"/>
+    <w:qFormat/>
+    <w:rPr>
+      <w:rFonts w:cs="Courier New"/>
+    </w:rPr>
+  </w:style>
+  <w:style w:type="character" w:styleId="ListLabel9">
+    <w:name w:val="ListLabel 9"/>
+    <w:qFormat/>
+    <w:rPr>
+      <w:rFonts w:cs="Wingdings"/>
+    </w:rPr>
+  </w:style>
+  <w:style w:type="character" w:styleId="ListLabel10">
+    <w:name w:val="ListLabel 10"/>
+    <w:qFormat/>
+    <w:rPr>
+      <w:rFonts w:cs="Symbol"/>
+    </w:rPr>
+  </w:style>
+  <w:style w:type="character" w:styleId="ListLabel11">
+    <w:name w:val="ListLabel 11"/>
+    <w:qFormat/>
+    <w:rPr>
+      <w:rFonts w:cs="Courier New"/>
+    </w:rPr>
+  </w:style>
+  <w:style w:type="character" w:styleId="ListLabel12">
+    <w:name w:val="ListLabel 12"/>
+    <w:qFormat/>
+    <w:rPr>
+      <w:rFonts w:cs="Wingdings"/>
+    </w:rPr>
+  </w:style>
   <w:style w:type="paragraph" w:styleId="Titre">
     <w:name w:val="Titre"/>
     <w:basedOn w:val="Normal"/>
@@ -3945,6 +4098,13 @@
   <w:style w:type="paragraph" w:styleId="Figure">
     <w:name w:val="Figure"/>
     <w:basedOn w:val="Lgende"/>
+    <w:qFormat/>
+    <w:pPr/>
+    <w:rPr/>
+  </w:style>
+  <w:style w:type="paragraph" w:styleId="Contenudecadre">
+    <w:name w:val="Contenu de cadre"/>
+    <w:basedOn w:val="Normal"/>
     <w:qFormat/>
     <w:pPr/>
     <w:rPr/>

</xml_diff>

<commit_message>
update pres and report
</commit_message>
<xml_diff>
--- a/Rapport.docx
+++ b/Rapport.docx
@@ -257,7 +257,7 @@
           <w:docPartGallery w:val="Table of Contents"/>
           <w:docPartUnique w:val="true"/>
         </w:docPartObj>
-        <w:id w:val="1410155357"/>
+        <w:id w:val="2096397071"/>
       </w:sdtPr>
       <w:sdtContent>
         <w:p>
@@ -1533,27 +1533,13 @@
     <w:p>
       <w:pPr>
         <w:pStyle w:val="Normal"/>
-        <w:rPr>
-          <w:color w:val="auto"/>
-        </w:rPr>
-      </w:pPr>
-      <w:r>
-        <w:rPr>
-          <w:color w:val="auto"/>
-        </w:rPr>
-        <w:t xml:space="preserve">La transformée en ondelette utilise deux filtres pour séparer les hautes fréquences de l’image des basses. </w:t>
-      </w:r>
-      <w:r>
-        <w:rPr>
-          <w:color w:val="auto"/>
-        </w:rPr>
-        <w:t xml:space="preserve">Une convolution entre les filtres et le signal permet d’effectuer une itération de la transformée. </w:t>
-      </w:r>
-      <w:r>
-        <w:rPr>
-          <w:color w:val="auto"/>
-        </w:rPr>
-        <w:t xml:space="preserve">En 2D, ils sont appliqués en hauteur et en largeur, ce qui donne 4 blocs, nommés </w:t>
+        <w:rPr/>
+      </w:pPr>
+      <w:r>
+        <w:rPr>
+          <w:color w:val="auto"/>
+        </w:rPr>
+        <w:t xml:space="preserve">La transformée en ondelette utilise deux filtres pour séparer les hautes fréquences de l’image des basses. Une convolution entre les filtres et le signal permet d’effectuer une itération de la transformée. En 2D, ils sont appliqués en hauteur et en largeur, ce qui donne 4 blocs, nommés </w:t>
       </w:r>
       <w:r>
         <w:rPr>
@@ -1675,15 +1661,7 @@
           <w:iCs w:val="false"/>
           <w:color w:val="auto"/>
         </w:rPr>
-        <w:t xml:space="preserve">, les hautes fréquences. La première lettre correspond au filtrage horizontal et la deuxième au filtrage vertical. </w:t>
-      </w:r>
-      <w:r>
-        <w:rPr>
-          <w:i w:val="false"/>
-          <w:iCs w:val="false"/>
-          <w:color w:val="auto"/>
-        </w:rPr>
-        <w:t xml:space="preserve">La convolution est ensuite réappliquée en boucle sur le bloc </w:t>
+        <w:t xml:space="preserve">, les hautes fréquences. La première lettre correspond au filtrage horizontal et la deuxième au filtrage vertical. La convolution est ensuite réappliquée en boucle sur le bloc </w:t>
       </w:r>
       <w:r>
         <w:rPr>
@@ -1708,6 +1686,742 @@
         <w:rPr/>
       </w:pPr>
       <w:r>
+        <w:rPr>
+          <w:i w:val="false"/>
+          <w:iCs w:val="false"/>
+          <w:color w:val="auto"/>
+        </w:rPr>
+        <w:t>Les filtres choisis sont sont calculés à partir des coefficients de Daubechies :</w:t>
+      </w:r>
+    </w:p>
+    <w:p>
+      <w:pPr>
+        <w:pStyle w:val="Normal"/>
+        <w:jc w:val="center"/>
+        <w:rPr>
+          <w:i w:val="false"/>
+          <w:i w:val="false"/>
+          <w:iCs w:val="false"/>
+          <w:color w:val="auto"/>
+        </w:rPr>
+      </w:pPr>
+      <w:r>
+        <w:rPr/>
+      </w:r>
+    </w:p>
+    <w:p>
+      <w:pPr>
+        <w:pStyle w:val="Normal"/>
+        <w:jc w:val="center"/>
+        <w:rPr/>
+      </w:pPr>
+      <w:r>
+        <w:rPr>
+          <w:i w:val="false"/>
+          <w:iCs w:val="false"/>
+          <w:color w:val="auto"/>
+        </w:rPr>
+      </w:r>
+      <m:oMath xmlns:m="http://schemas.openxmlformats.org/officeDocument/2006/math">
+        <m:sSub>
+          <m:e>
+            <m:r>
+              <w:rPr>
+                <w:rFonts w:ascii="Cambria Math" w:hAnsi="Cambria Math"/>
+              </w:rPr>
+              <m:t xml:space="preserve">c</m:t>
+            </m:r>
+          </m:e>
+          <m:sub>
+            <m:r>
+              <w:rPr>
+                <w:rFonts w:ascii="Cambria Math" w:hAnsi="Cambria Math"/>
+              </w:rPr>
+              <m:t xml:space="preserve">0</m:t>
+            </m:r>
+          </m:sub>
+        </m:sSub>
+        <m:r>
+          <w:rPr>
+            <w:rFonts w:ascii="Cambria Math" w:hAnsi="Cambria Math"/>
+          </w:rPr>
+          <m:t xml:space="preserve">=</m:t>
+        </m:r>
+        <m:f>
+          <m:num>
+            <m:r>
+              <w:rPr>
+                <w:rFonts w:ascii="Cambria Math" w:hAnsi="Cambria Math"/>
+              </w:rPr>
+              <m:t xml:space="preserve">1</m:t>
+            </m:r>
+            <m:r>
+              <w:rPr>
+                <w:rFonts w:ascii="Cambria Math" w:hAnsi="Cambria Math"/>
+              </w:rPr>
+              <m:t xml:space="preserve">+</m:t>
+            </m:r>
+            <m:rad>
+              <m:radPr>
+                <m:degHide m:val="1"/>
+              </m:radPr>
+              <m:deg/>
+              <m:e>
+                <m:r>
+                  <w:rPr>
+                    <w:rFonts w:ascii="Cambria Math" w:hAnsi="Cambria Math"/>
+                  </w:rPr>
+                  <m:t xml:space="preserve">3</m:t>
+                </m:r>
+              </m:e>
+            </m:rad>
+          </m:num>
+          <m:den>
+            <m:r>
+              <w:rPr>
+                <w:rFonts w:ascii="Cambria Math" w:hAnsi="Cambria Math"/>
+              </w:rPr>
+              <m:t xml:space="preserve">4</m:t>
+            </m:r>
+            <m:rad>
+              <m:radPr>
+                <m:degHide m:val="1"/>
+              </m:radPr>
+              <m:deg/>
+              <m:e>
+                <m:r>
+                  <w:rPr>
+                    <w:rFonts w:ascii="Cambria Math" w:hAnsi="Cambria Math"/>
+                  </w:rPr>
+                  <m:t xml:space="preserve">2</m:t>
+                </m:r>
+              </m:e>
+            </m:rad>
+          </m:den>
+        </m:f>
+      </m:oMath>
+      <w:r>
+        <w:rPr>
+          <w:i w:val="false"/>
+          <w:iCs w:val="false"/>
+          <w:color w:val="auto"/>
+        </w:rPr>
+      </w:r>
+      <m:oMath xmlns:m="http://schemas.openxmlformats.org/officeDocument/2006/math">
+        <m:sSub>
+          <m:e>
+            <m:r>
+              <w:rPr>
+                <w:rFonts w:ascii="Cambria Math" w:hAnsi="Cambria Math"/>
+              </w:rPr>
+              <m:t xml:space="preserve">c</m:t>
+            </m:r>
+          </m:e>
+          <m:sub>
+            <m:r>
+              <w:rPr>
+                <w:rFonts w:ascii="Cambria Math" w:hAnsi="Cambria Math"/>
+              </w:rPr>
+              <m:t xml:space="preserve">1</m:t>
+            </m:r>
+          </m:sub>
+        </m:sSub>
+        <m:r>
+          <w:rPr>
+            <w:rFonts w:ascii="Cambria Math" w:hAnsi="Cambria Math"/>
+          </w:rPr>
+          <m:t xml:space="preserve">=</m:t>
+        </m:r>
+        <m:f>
+          <m:num>
+            <m:r>
+              <w:rPr>
+                <w:rFonts w:ascii="Cambria Math" w:hAnsi="Cambria Math"/>
+              </w:rPr>
+              <m:t xml:space="preserve">3</m:t>
+            </m:r>
+            <m:r>
+              <w:rPr>
+                <w:rFonts w:ascii="Cambria Math" w:hAnsi="Cambria Math"/>
+              </w:rPr>
+              <m:t xml:space="preserve">+</m:t>
+            </m:r>
+            <m:rad>
+              <m:radPr>
+                <m:degHide m:val="1"/>
+              </m:radPr>
+              <m:deg/>
+              <m:e>
+                <m:r>
+                  <w:rPr>
+                    <w:rFonts w:ascii="Cambria Math" w:hAnsi="Cambria Math"/>
+                  </w:rPr>
+                  <m:t xml:space="preserve">3</m:t>
+                </m:r>
+              </m:e>
+            </m:rad>
+          </m:num>
+          <m:den>
+            <m:r>
+              <w:rPr>
+                <w:rFonts w:ascii="Cambria Math" w:hAnsi="Cambria Math"/>
+              </w:rPr>
+              <m:t xml:space="preserve">4</m:t>
+            </m:r>
+            <m:rad>
+              <m:radPr>
+                <m:degHide m:val="1"/>
+              </m:radPr>
+              <m:deg/>
+              <m:e>
+                <m:r>
+                  <w:rPr>
+                    <w:rFonts w:ascii="Cambria Math" w:hAnsi="Cambria Math"/>
+                  </w:rPr>
+                  <m:t xml:space="preserve">2</m:t>
+                </m:r>
+              </m:e>
+            </m:rad>
+          </m:den>
+        </m:f>
+      </m:oMath>
+      <w:r>
+        <w:rPr>
+          <w:i w:val="false"/>
+          <w:iCs w:val="false"/>
+          <w:color w:val="auto"/>
+        </w:rPr>
+      </w:r>
+      <m:oMath xmlns:m="http://schemas.openxmlformats.org/officeDocument/2006/math">
+        <m:sSub>
+          <m:e>
+            <m:r>
+              <w:rPr>
+                <w:rFonts w:ascii="Cambria Math" w:hAnsi="Cambria Math"/>
+              </w:rPr>
+              <m:t xml:space="preserve">c</m:t>
+            </m:r>
+          </m:e>
+          <m:sub>
+            <m:r>
+              <w:rPr>
+                <w:rFonts w:ascii="Cambria Math" w:hAnsi="Cambria Math"/>
+              </w:rPr>
+              <m:t xml:space="preserve">2</m:t>
+            </m:r>
+          </m:sub>
+        </m:sSub>
+        <m:r>
+          <w:rPr>
+            <w:rFonts w:ascii="Cambria Math" w:hAnsi="Cambria Math"/>
+          </w:rPr>
+          <m:t xml:space="preserve">=</m:t>
+        </m:r>
+        <m:f>
+          <m:num>
+            <m:r>
+              <w:rPr>
+                <w:rFonts w:ascii="Cambria Math" w:hAnsi="Cambria Math"/>
+              </w:rPr>
+              <m:t xml:space="preserve">3</m:t>
+            </m:r>
+            <m:r>
+              <w:rPr>
+                <w:rFonts w:ascii="Cambria Math" w:hAnsi="Cambria Math"/>
+              </w:rPr>
+              <m:t xml:space="preserve">−</m:t>
+            </m:r>
+            <m:rad>
+              <m:radPr>
+                <m:degHide m:val="1"/>
+              </m:radPr>
+              <m:deg/>
+              <m:e>
+                <m:r>
+                  <w:rPr>
+                    <w:rFonts w:ascii="Cambria Math" w:hAnsi="Cambria Math"/>
+                  </w:rPr>
+                  <m:t xml:space="preserve">3</m:t>
+                </m:r>
+              </m:e>
+            </m:rad>
+          </m:num>
+          <m:den>
+            <m:r>
+              <w:rPr>
+                <w:rFonts w:ascii="Cambria Math" w:hAnsi="Cambria Math"/>
+              </w:rPr>
+              <m:t xml:space="preserve">4</m:t>
+            </m:r>
+            <m:rad>
+              <m:radPr>
+                <m:degHide m:val="1"/>
+              </m:radPr>
+              <m:deg/>
+              <m:e>
+                <m:r>
+                  <w:rPr>
+                    <w:rFonts w:ascii="Cambria Math" w:hAnsi="Cambria Math"/>
+                  </w:rPr>
+                  <m:t xml:space="preserve">2</m:t>
+                </m:r>
+              </m:e>
+            </m:rad>
+          </m:den>
+        </m:f>
+      </m:oMath>
+      <w:r>
+        <w:rPr>
+          <w:i w:val="false"/>
+          <w:iCs w:val="false"/>
+          <w:color w:val="auto"/>
+        </w:rPr>
+      </w:r>
+      <m:oMath xmlns:m="http://schemas.openxmlformats.org/officeDocument/2006/math">
+        <m:sSub>
+          <m:e>
+            <m:r>
+              <w:rPr>
+                <w:rFonts w:ascii="Cambria Math" w:hAnsi="Cambria Math"/>
+              </w:rPr>
+              <m:t xml:space="preserve">c</m:t>
+            </m:r>
+          </m:e>
+          <m:sub>
+            <m:r>
+              <w:rPr>
+                <w:rFonts w:ascii="Cambria Math" w:hAnsi="Cambria Math"/>
+              </w:rPr>
+              <m:t xml:space="preserve">3</m:t>
+            </m:r>
+          </m:sub>
+        </m:sSub>
+        <m:r>
+          <w:rPr>
+            <w:rFonts w:ascii="Cambria Math" w:hAnsi="Cambria Math"/>
+          </w:rPr>
+          <m:t xml:space="preserve">=</m:t>
+        </m:r>
+        <m:f>
+          <m:num>
+            <m:r>
+              <w:rPr>
+                <w:rFonts w:ascii="Cambria Math" w:hAnsi="Cambria Math"/>
+              </w:rPr>
+              <m:t xml:space="preserve">1</m:t>
+            </m:r>
+            <m:r>
+              <w:rPr>
+                <w:rFonts w:ascii="Cambria Math" w:hAnsi="Cambria Math"/>
+              </w:rPr>
+              <m:t xml:space="preserve">−</m:t>
+            </m:r>
+            <m:rad>
+              <m:radPr>
+                <m:degHide m:val="1"/>
+              </m:radPr>
+              <m:deg/>
+              <m:e>
+                <m:r>
+                  <w:rPr>
+                    <w:rFonts w:ascii="Cambria Math" w:hAnsi="Cambria Math"/>
+                  </w:rPr>
+                  <m:t xml:space="preserve">3</m:t>
+                </m:r>
+              </m:e>
+            </m:rad>
+          </m:num>
+          <m:den>
+            <m:r>
+              <w:rPr>
+                <w:rFonts w:ascii="Cambria Math" w:hAnsi="Cambria Math"/>
+              </w:rPr>
+              <m:t xml:space="preserve">4</m:t>
+            </m:r>
+            <m:rad>
+              <m:radPr>
+                <m:degHide m:val="1"/>
+              </m:radPr>
+              <m:deg/>
+              <m:e>
+                <m:r>
+                  <w:rPr>
+                    <w:rFonts w:ascii="Cambria Math" w:hAnsi="Cambria Math"/>
+                  </w:rPr>
+                  <m:t xml:space="preserve">2</m:t>
+                </m:r>
+              </m:e>
+            </m:rad>
+          </m:den>
+        </m:f>
+      </m:oMath>
+    </w:p>
+    <w:p>
+      <w:pPr>
+        <w:pStyle w:val="Normal"/>
+        <w:jc w:val="left"/>
+        <w:rPr/>
+      </w:pPr>
+      <w:r>
+        <w:rPr>
+          <w:i w:val="false"/>
+          <w:iCs w:val="false"/>
+          <w:color w:val="auto"/>
+        </w:rPr>
+        <w:t>Les  filtres passes-bas (</w:t>
+      </w:r>
+      <w:r>
+        <w:rPr>
+          <w:i/>
+          <w:iCs/>
+          <w:color w:val="auto"/>
+        </w:rPr>
+        <w:t>h</w:t>
+      </w:r>
+      <w:r>
+        <w:rPr>
+          <w:i w:val="false"/>
+          <w:iCs w:val="false"/>
+          <w:color w:val="auto"/>
+        </w:rPr>
+        <w:t>) et passe-haut (</w:t>
+      </w:r>
+      <w:r>
+        <w:rPr>
+          <w:i/>
+          <w:iCs/>
+          <w:color w:val="auto"/>
+        </w:rPr>
+        <w:t>g</w:t>
+      </w:r>
+      <w:r>
+        <w:rPr>
+          <w:i w:val="false"/>
+          <w:iCs w:val="false"/>
+          <w:color w:val="auto"/>
+        </w:rPr>
+        <w:t>)</w:t>
+      </w:r>
+    </w:p>
+    <w:p>
+      <w:pPr>
+        <w:pStyle w:val="Normal"/>
+        <w:jc w:val="center"/>
+        <w:rPr>
+          <w:i w:val="false"/>
+          <w:i w:val="false"/>
+          <w:iCs w:val="false"/>
+          <w:color w:val="auto"/>
+        </w:rPr>
+      </w:pPr>
+      <w:r>
+        <w:rPr/>
+      </w:r>
+    </w:p>
+    <w:p>
+      <w:pPr>
+        <w:pStyle w:val="Normal"/>
+        <w:jc w:val="center"/>
+        <w:rPr>
+          <w:i w:val="false"/>
+          <w:i w:val="false"/>
+          <w:iCs w:val="false"/>
+          <w:color w:val="auto"/>
+        </w:rPr>
+      </w:pPr>
+      <w:r>
+        <w:rPr>
+          <w:i w:val="false"/>
+          <w:iCs w:val="false"/>
+          <w:color w:val="auto"/>
+        </w:rPr>
+      </w:r>
+      <m:oMath xmlns:m="http://schemas.openxmlformats.org/officeDocument/2006/math">
+        <m:r>
+          <w:rPr>
+            <w:rFonts w:ascii="Cambria Math" w:hAnsi="Cambria Math"/>
+          </w:rPr>
+          <m:t xml:space="preserve">h</m:t>
+        </m:r>
+        <m:r>
+          <w:rPr>
+            <w:rFonts w:ascii="Cambria Math" w:hAnsi="Cambria Math"/>
+          </w:rPr>
+          <m:t xml:space="preserve">=</m:t>
+        </m:r>
+        <m:d>
+          <m:dPr>
+            <m:begChr m:val="["/>
+            <m:endChr m:val="]"/>
+          </m:dPr>
+          <m:e>
+            <m:r>
+              <w:rPr>
+                <w:rFonts w:ascii="Cambria Math" w:hAnsi="Cambria Math"/>
+              </w:rPr>
+              <m:t xml:space="preserve">0,</m:t>
+            </m:r>
+            <m:sSub>
+              <m:e>
+                <m:r>
+                  <w:rPr>
+                    <w:rFonts w:ascii="Cambria Math" w:hAnsi="Cambria Math"/>
+                  </w:rPr>
+                  <m:t xml:space="preserve">c</m:t>
+                </m:r>
+              </m:e>
+              <m:sub>
+                <m:r>
+                  <w:rPr>
+                    <w:rFonts w:ascii="Cambria Math" w:hAnsi="Cambria Math"/>
+                  </w:rPr>
+                  <m:t xml:space="preserve">0</m:t>
+                </m:r>
+              </m:sub>
+            </m:sSub>
+            <m:r>
+              <w:rPr>
+                <w:rFonts w:ascii="Cambria Math" w:hAnsi="Cambria Math"/>
+              </w:rPr>
+              <m:t xml:space="preserve">,</m:t>
+            </m:r>
+            <m:sSub>
+              <m:e>
+                <m:r>
+                  <w:rPr>
+                    <w:rFonts w:ascii="Cambria Math" w:hAnsi="Cambria Math"/>
+                  </w:rPr>
+                  <m:t xml:space="preserve">c</m:t>
+                </m:r>
+              </m:e>
+              <m:sub>
+                <m:r>
+                  <w:rPr>
+                    <w:rFonts w:ascii="Cambria Math" w:hAnsi="Cambria Math"/>
+                  </w:rPr>
+                  <m:t xml:space="preserve">1</m:t>
+                </m:r>
+              </m:sub>
+            </m:sSub>
+            <m:r>
+              <w:rPr>
+                <w:rFonts w:ascii="Cambria Math" w:hAnsi="Cambria Math"/>
+              </w:rPr>
+              <m:t xml:space="preserve">,</m:t>
+            </m:r>
+            <m:sSub>
+              <m:e>
+                <m:r>
+                  <w:rPr>
+                    <w:rFonts w:ascii="Cambria Math" w:hAnsi="Cambria Math"/>
+                  </w:rPr>
+                  <m:t xml:space="preserve">c</m:t>
+                </m:r>
+              </m:e>
+              <m:sub>
+                <m:r>
+                  <w:rPr>
+                    <w:rFonts w:ascii="Cambria Math" w:hAnsi="Cambria Math"/>
+                  </w:rPr>
+                  <m:t xml:space="preserve">2</m:t>
+                </m:r>
+              </m:sub>
+            </m:sSub>
+            <m:r>
+              <w:rPr>
+                <w:rFonts w:ascii="Cambria Math" w:hAnsi="Cambria Math"/>
+              </w:rPr>
+              <m:t xml:space="preserve">,</m:t>
+            </m:r>
+            <m:sSub>
+              <m:e>
+                <m:r>
+                  <w:rPr>
+                    <w:rFonts w:ascii="Cambria Math" w:hAnsi="Cambria Math"/>
+                  </w:rPr>
+                  <m:t xml:space="preserve">c</m:t>
+                </m:r>
+              </m:e>
+              <m:sub>
+                <m:r>
+                  <w:rPr>
+                    <w:rFonts w:ascii="Cambria Math" w:hAnsi="Cambria Math"/>
+                  </w:rPr>
+                  <m:t xml:space="preserve">3</m:t>
+                </m:r>
+              </m:sub>
+            </m:sSub>
+            <m:r>
+              <w:rPr>
+                <w:rFonts w:ascii="Cambria Math" w:hAnsi="Cambria Math"/>
+              </w:rPr>
+              <m:t xml:space="preserve">,</m:t>
+            </m:r>
+            <m:sSub>
+              <m:e>
+                <m:r>
+                  <w:rPr>
+                    <w:rFonts w:ascii="Cambria Math" w:hAnsi="Cambria Math"/>
+                  </w:rPr>
+                  <m:t xml:space="preserve">c</m:t>
+                </m:r>
+              </m:e>
+              <m:sub>
+                <m:r>
+                  <w:rPr>
+                    <w:rFonts w:ascii="Cambria Math" w:hAnsi="Cambria Math"/>
+                  </w:rPr>
+                  <m:t xml:space="preserve">4</m:t>
+                </m:r>
+              </m:sub>
+            </m:sSub>
+          </m:e>
+        </m:d>
+      </m:oMath>
+      <w:r>
+        <w:rPr>
+          <w:i w:val="false"/>
+          <w:iCs w:val="false"/>
+          <w:color w:val="auto"/>
+        </w:rPr>
+      </w:r>
+      <m:oMath xmlns:m="http://schemas.openxmlformats.org/officeDocument/2006/math">
+        <m:r>
+          <w:rPr>
+            <w:rFonts w:ascii="Cambria Math" w:hAnsi="Cambria Math"/>
+          </w:rPr>
+          <m:t xml:space="preserve">g</m:t>
+        </m:r>
+        <m:r>
+          <w:rPr>
+            <w:rFonts w:ascii="Cambria Math" w:hAnsi="Cambria Math"/>
+          </w:rPr>
+          <m:t xml:space="preserve">=</m:t>
+        </m:r>
+        <m:d>
+          <m:dPr>
+            <m:begChr m:val="["/>
+            <m:endChr m:val="]"/>
+          </m:dPr>
+          <m:e>
+            <m:r>
+              <w:rPr>
+                <w:rFonts w:ascii="Cambria Math" w:hAnsi="Cambria Math"/>
+              </w:rPr>
+              <m:t xml:space="preserve">0,</m:t>
+            </m:r>
+            <m:r>
+              <w:rPr>
+                <w:rFonts w:ascii="Cambria Math" w:hAnsi="Cambria Math"/>
+              </w:rPr>
+              <m:t xml:space="preserve">−</m:t>
+            </m:r>
+            <m:sSub>
+              <m:e>
+                <m:r>
+                  <w:rPr>
+                    <w:rFonts w:ascii="Cambria Math" w:hAnsi="Cambria Math"/>
+                  </w:rPr>
+                  <m:t xml:space="preserve">c</m:t>
+                </m:r>
+              </m:e>
+              <m:sub>
+                <m:r>
+                  <w:rPr>
+                    <w:rFonts w:ascii="Cambria Math" w:hAnsi="Cambria Math"/>
+                  </w:rPr>
+                  <m:t xml:space="preserve">4</m:t>
+                </m:r>
+              </m:sub>
+            </m:sSub>
+            <m:r>
+              <w:rPr>
+                <w:rFonts w:ascii="Cambria Math" w:hAnsi="Cambria Math"/>
+              </w:rPr>
+              <m:t xml:space="preserve">,</m:t>
+            </m:r>
+            <m:sSub>
+              <m:e>
+                <m:r>
+                  <w:rPr>
+                    <w:rFonts w:ascii="Cambria Math" w:hAnsi="Cambria Math"/>
+                  </w:rPr>
+                  <m:t xml:space="preserve">c</m:t>
+                </m:r>
+              </m:e>
+              <m:sub>
+                <m:r>
+                  <w:rPr>
+                    <w:rFonts w:ascii="Cambria Math" w:hAnsi="Cambria Math"/>
+                  </w:rPr>
+                  <m:t xml:space="preserve">3</m:t>
+                </m:r>
+              </m:sub>
+            </m:sSub>
+            <m:r>
+              <w:rPr>
+                <w:rFonts w:ascii="Cambria Math" w:hAnsi="Cambria Math"/>
+              </w:rPr>
+              <m:t xml:space="preserve">,</m:t>
+            </m:r>
+            <m:r>
+              <w:rPr>
+                <w:rFonts w:ascii="Cambria Math" w:hAnsi="Cambria Math"/>
+              </w:rPr>
+              <m:t xml:space="preserve">−</m:t>
+            </m:r>
+            <m:sSub>
+              <m:e>
+                <m:r>
+                  <w:rPr>
+                    <w:rFonts w:ascii="Cambria Math" w:hAnsi="Cambria Math"/>
+                  </w:rPr>
+                  <m:t xml:space="preserve">c</m:t>
+                </m:r>
+              </m:e>
+              <m:sub>
+                <m:r>
+                  <w:rPr>
+                    <w:rFonts w:ascii="Cambria Math" w:hAnsi="Cambria Math"/>
+                  </w:rPr>
+                  <m:t xml:space="preserve">2</m:t>
+                </m:r>
+              </m:sub>
+            </m:sSub>
+            <m:r>
+              <w:rPr>
+                <w:rFonts w:ascii="Cambria Math" w:hAnsi="Cambria Math"/>
+              </w:rPr>
+              <m:t xml:space="preserve">,</m:t>
+            </m:r>
+            <m:sSub>
+              <m:e>
+                <m:r>
+                  <w:rPr>
+                    <w:rFonts w:ascii="Cambria Math" w:hAnsi="Cambria Math"/>
+                  </w:rPr>
+                  <m:t xml:space="preserve">c</m:t>
+                </m:r>
+              </m:e>
+              <m:sub>
+                <m:r>
+                  <w:rPr>
+                    <w:rFonts w:ascii="Cambria Math" w:hAnsi="Cambria Math"/>
+                  </w:rPr>
+                  <m:t xml:space="preserve">1</m:t>
+                </m:r>
+              </m:sub>
+            </m:sSub>
+          </m:e>
+        </m:d>
+      </m:oMath>
+    </w:p>
+    <w:p>
+      <w:pPr>
+        <w:pStyle w:val="Normal"/>
+        <w:rPr/>
+      </w:pPr>
+      <w:r>
         <w:rPr/>
       </w:r>
     </w:p>
@@ -1790,6 +2504,16 @@
       <w:r>
         <w:rPr/>
         <w:t xml:space="preserve"> de celle de l’image d’origine. Cependant, il est possible d’effectuer cette compression avec plusieurs bits.</w:t>
+      </w:r>
+    </w:p>
+    <w:p>
+      <w:pPr>
+        <w:pStyle w:val="Normal"/>
+        <w:rPr/>
+      </w:pPr>
+      <w:r>
+        <w:rPr/>
+        <w:t>Si la compression est choisie sans perte, l’étape de quantification n’est pas effectuée.</w:t>
       </w:r>
     </w:p>
     <w:p>
@@ -2103,13 +2827,15 @@
         </w:rPr>
       </w:pPr>
       <w:r>
-        <w:rPr/>
-      </w:r>
-      <w:r>
+        <w:rPr>
+          <w:i w:val="false"/>
+          <w:iCs w:val="false"/>
+          <w:color w:val="auto"/>
+        </w:rPr>
         <mc:AlternateContent>
           <mc:Choice Requires="wps">
             <w:drawing>
-              <wp:anchor behindDoc="0" distT="0" distB="0" distL="0" distR="0" simplePos="0" locked="0" layoutInCell="1" allowOverlap="1" relativeHeight="5">
+              <wp:anchor behindDoc="0" distT="0" distB="0" distL="0" distR="0" simplePos="0" locked="0" layoutInCell="1" allowOverlap="1" relativeHeight="2">
                 <wp:simplePos x="0" y="0"/>
                 <wp:positionH relativeFrom="column">
                   <wp:align>center</wp:align>
@@ -2117,21 +2843,33 @@
                 <wp:positionV relativeFrom="paragraph">
                   <wp:posOffset>635</wp:posOffset>
                 </wp:positionV>
-                <wp:extent cx="5619750" cy="4170680"/>
+                <wp:extent cx="5620385" cy="4171315"/>
                 <wp:effectExtent l="0" t="0" r="0" b="0"/>
                 <wp:wrapSquare wrapText="largest"/>
                 <wp:docPr id="3" name="Cadre1"/>
                 <a:graphic xmlns:a="http://schemas.openxmlformats.org/drawingml/2006/main">
                   <a:graphicData uri="http://schemas.microsoft.com/office/word/2010/wordprocessingShape">
                     <wps:wsp>
-                      <wps:cNvSpPr txBox="1"/>
+                      <wps:cNvSpPr/>
                       <wps:spPr>
                         <a:xfrm>
                           <a:off x="0" y="0"/>
-                          <a:ext cx="5619750" cy="4170680"/>
+                          <a:ext cx="5619600" cy="4170600"/>
                         </a:xfrm>
-                        <a:prstGeom prst="rect"/>
+                        <a:prstGeom prst="rect">
+                          <a:avLst/>
+                        </a:prstGeom>
+                        <a:noFill/>
+                        <a:ln>
+                          <a:noFill/>
+                        </a:ln>
                       </wps:spPr>
+                      <wps:style>
+                        <a:lnRef idx="0"/>
+                        <a:fillRef idx="0"/>
+                        <a:effectRef idx="0"/>
+                        <a:fontRef idx="minor"/>
+                      </wps:style>
                       <wps:txbx>
                         <w:txbxContent>
                           <w:p>
@@ -2146,7 +2884,7 @@
                                 <wp:inline distT="0" distB="0" distL="0" distR="0">
                                   <wp:extent cx="5619750" cy="3876675"/>
                                   <wp:effectExtent l="0" t="0" r="0" b="0"/>
-                                  <wp:docPr id="4" name="Image3" descr=""/>
+                                  <wp:docPr id="5" name="Image3" descr=""/>
                                   <wp:cNvGraphicFramePr>
                                     <a:graphicFrameLocks xmlns:a="http://schemas.openxmlformats.org/drawingml/2006/main" noChangeAspect="1"/>
                                   </wp:cNvGraphicFramePr>
@@ -2154,7 +2892,7 @@
                                     <a:graphicData uri="http://schemas.openxmlformats.org/drawingml/2006/picture">
                                       <pic:pic xmlns:pic="http://schemas.openxmlformats.org/drawingml/2006/picture">
                                         <pic:nvPicPr>
-                                          <pic:cNvPr id="4" name="Image3" descr=""/>
+                                          <pic:cNvPr id="5" name="Image3" descr=""/>
                                           <pic:cNvPicPr>
                                             <a:picLocks noChangeAspect="1" noChangeArrowheads="1"/>
                                           </pic:cNvPicPr>
@@ -2217,7 +2955,7 @@
                           </w:p>
                         </w:txbxContent>
                       </wps:txbx>
-                      <wps:bodyPr anchor="t" lIns="0" tIns="0" rIns="0" bIns="0">
+                      <wps:bodyPr lIns="0" rIns="0" tIns="0" bIns="0">
                         <a:noAutofit/>
                       </wps:bodyPr>
                     </wps:wsp>
@@ -2228,8 +2966,11 @@
           </mc:Choice>
           <mc:Fallback>
             <w:pict>
-              <v:rect style="position:absolute;rotation:0;width:442.5pt;height:328.4pt;mso-wrap-distance-left:0pt;mso-wrap-distance-right:0pt;mso-wrap-distance-top:0pt;mso-wrap-distance-bottom:0pt;margin-top:0pt;mso-position-vertical:top;mso-position-vertical-relative:text;margin-left:5.55pt;mso-position-horizontal:center;mso-position-horizontal-relative:text">
-                <v:textbox inset="0in,0in,0in,0in">
+              <v:rect id="shape_0" ID="Cadre1" stroked="f" style="position:absolute;margin-left:5.55pt;margin-top:0.05pt;width:442.45pt;height:328.35pt;mso-position-horizontal:center">
+                <w10:wrap type="square"/>
+                <v:fill o:detectmouseclick="t" on="false"/>
+                <v:stroke color="#3465a4" joinstyle="round" endcap="flat"/>
+                <v:textbox>
                   <w:txbxContent>
                     <w:p>
                       <w:pPr>
@@ -2243,7 +2984,7 @@
                           <wp:inline distT="0" distB="0" distL="0" distR="0">
                             <wp:extent cx="5619750" cy="3876675"/>
                             <wp:effectExtent l="0" t="0" r="0" b="0"/>
-                            <wp:docPr id="5" name="Image3" descr=""/>
+                            <wp:docPr id="6" name="Image3" descr=""/>
                             <wp:cNvGraphicFramePr>
                               <a:graphicFrameLocks xmlns:a="http://schemas.openxmlformats.org/drawingml/2006/main" noChangeAspect="1"/>
                             </wp:cNvGraphicFramePr>
@@ -2251,7 +2992,7 @@
                               <a:graphicData uri="http://schemas.openxmlformats.org/drawingml/2006/picture">
                                 <pic:pic xmlns:pic="http://schemas.openxmlformats.org/drawingml/2006/picture">
                                   <pic:nvPicPr>
-                                    <pic:cNvPr id="5" name="Image3" descr=""/>
+                                    <pic:cNvPr id="6" name="Image3" descr=""/>
                                     <pic:cNvPicPr>
                                       <a:picLocks noChangeAspect="1" noChangeArrowheads="1"/>
                                     </pic:cNvPicPr>
@@ -2314,7 +3055,6 @@
                     </w:p>
                   </w:txbxContent>
                 </v:textbox>
-                <w10:wrap type="square" side="largest"/>
               </v:rect>
             </w:pict>
           </mc:Fallback>
@@ -2391,20 +3131,24 @@
         </w:rPr>
       </w:pPr>
       <w:r>
-        <w:rPr/>
-      </w:r>
-    </w:p>
-    <w:p>
-      <w:pPr>
-        <w:pStyle w:val="Normal"/>
-        <w:rPr/>
-      </w:pPr>
-      <w:r>
         <w:rPr>
           <w:i w:val="false"/>
           <w:iCs w:val="false"/>
           <w:color w:val="auto"/>
         </w:rPr>
+      </w:r>
+    </w:p>
+    <w:p>
+      <w:pPr>
+        <w:pStyle w:val="Normal"/>
+        <w:rPr/>
+      </w:pPr>
+      <w:r>
+        <w:rPr>
+          <w:i w:val="false"/>
+          <w:iCs w:val="false"/>
+          <w:color w:val="auto"/>
+        </w:rPr>
         <w:t>Cet intervalle est utilisé pour coder un nombre flottant, qui représentera le texte à encoder. L’algorithme consiste à modifier, à chaque lettre du texte à encoder, l’intervalle [0, 1[ pour ne garder à la fin qu’un intervalle ne pouvant représenter le que le texte à encoder. Il suffit ensuite de choisir un nombre dans cet intervalle, qui encodera le texte.</w:t>
       </w:r>
     </w:p>
@@ -2419,29 +3163,25 @@
         </w:rPr>
       </w:pPr>
       <w:r>
-        <w:rPr/>
-      </w:r>
-    </w:p>
-    <w:p>
-      <w:pPr>
-        <w:pStyle w:val="Normal"/>
-        <w:rPr/>
-      </w:pPr>
-      <w:r>
         <w:rPr>
           <w:i w:val="false"/>
           <w:iCs w:val="false"/>
           <w:color w:val="auto"/>
         </w:rPr>
-        <w:t xml:space="preserve">Pour la décompression, le principe est similaire, on se sert des probabilités, du même intervalle découpé que pour la compression, et du nombre flottant qui appartenait à l’intervalle représentant le texte. </w:t>
-      </w:r>
+      </w:r>
+    </w:p>
+    <w:p>
+      <w:pPr>
+        <w:pStyle w:val="Normal"/>
+        <w:rPr/>
+      </w:pPr>
       <w:r>
         <w:rPr>
           <w:i w:val="false"/>
           <w:iCs w:val="false"/>
           <w:color w:val="auto"/>
         </w:rPr>
-        <w:t>L’algorithme consiste ensuite à reconstruire le mot à partir du flottant et des intervalles.</w:t>
+        <w:t>Pour la décompression, le principe est similaire, on se sert des probabilités, du même intervalle découpé que pour la compression, et du nombre flottant qui appartenait à l’intervalle représentant le texte. L’algorithme consiste ensuite à reconstruire le mot à partir du flottant et des intervalles.</w:t>
       </w:r>
     </w:p>
     <w:p>
@@ -2455,29 +3195,25 @@
         </w:rPr>
       </w:pPr>
       <w:r>
-        <w:rPr/>
-      </w:r>
-    </w:p>
-    <w:p>
-      <w:pPr>
-        <w:pStyle w:val="Normal"/>
-        <w:rPr/>
-      </w:pPr>
-      <w:r>
         <w:rPr>
           <w:i w:val="false"/>
           <w:iCs w:val="false"/>
           <w:color w:val="auto"/>
         </w:rPr>
-        <w:t>L</w:t>
-      </w:r>
+      </w:r>
+    </w:p>
+    <w:p>
+      <w:pPr>
+        <w:pStyle w:val="Normal"/>
+        <w:rPr/>
+      </w:pPr>
       <w:r>
         <w:rPr>
           <w:i w:val="false"/>
           <w:iCs w:val="false"/>
           <w:color w:val="auto"/>
         </w:rPr>
-        <w:t>e résultat de l’algorithme EBCOT Tier 1 est envoyé à ce codeur, les bits étant le texte à compresser et les contextes servant à déterminer les probabilités.</w:t>
+        <w:t>Le résultat de l’algorithme EBCOT Tier 1 est envoyé à ce codeur, les bits étant le texte à compresser et les contextes servant à déterminer les probabilités.</w:t>
       </w:r>
     </w:p>
     <w:p>
@@ -2491,20 +3227,24 @@
         </w:rPr>
       </w:pPr>
       <w:r>
-        <w:rPr/>
-      </w:r>
-    </w:p>
-    <w:p>
-      <w:pPr>
-        <w:pStyle w:val="Normal"/>
-        <w:rPr/>
-      </w:pPr>
-      <w:r>
         <w:rPr>
           <w:i w:val="false"/>
           <w:iCs w:val="false"/>
           <w:color w:val="auto"/>
         </w:rPr>
+      </w:r>
+    </w:p>
+    <w:p>
+      <w:pPr>
+        <w:pStyle w:val="Normal"/>
+        <w:rPr/>
+      </w:pPr>
+      <w:r>
+        <w:rPr>
+          <w:i w:val="false"/>
+          <w:iCs w:val="false"/>
+          <w:color w:val="auto"/>
+        </w:rPr>
         <w:t>Si l’algorithme permet en théorie de calculer tout le texte en un seul nombre, la précision nécessaire dans les flottants le rend inutilisable sur plus d’une quinzaine de lettres, c’est pourquoi on encode par blocs.</w:t>
       </w:r>
     </w:p>
@@ -2519,7 +3259,11 @@
         </w:rPr>
       </w:pPr>
       <w:r>
-        <w:rPr/>
+        <w:rPr>
+          <w:i w:val="false"/>
+          <w:iCs w:val="false"/>
+          <w:color w:val="auto"/>
+        </w:rPr>
       </w:r>
     </w:p>
     <w:p>
@@ -2592,13 +3336,7 @@
         <w:rPr>
           <w:color w:val="auto"/>
         </w:rPr>
-        <w:t xml:space="preserve">Si l’image de base est en couleurs, il peut être intéressante de transformer son espace colorimétrique en Y’UV. </w:t>
-      </w:r>
-      <w:r>
-        <w:rPr>
-          <w:color w:val="auto"/>
-        </w:rPr>
-        <w:t xml:space="preserve">Cet espace est défini par une luminance Y’, et deux chrominances U et V. </w:t>
+        <w:t xml:space="preserve">Si l’image de base est en couleurs, il peut être intéressante de transformer son espace colorimétrique en Y’UV. Cet espace est défini par une luminance Y’, et deux chrominances U et V. </w:t>
       </w:r>
     </w:p>
     <w:p>
@@ -2700,7 +3438,7 @@
           <wp:inline distT="0" distB="0" distL="0" distR="0">
             <wp:extent cx="5753735" cy="2579370"/>
             <wp:effectExtent l="0" t="0" r="0" b="0"/>
-            <wp:docPr id="6" name="Image 2" descr="Capture"/>
+            <wp:docPr id="7" name="Image 2" descr="Capture"/>
             <wp:cNvGraphicFramePr>
               <a:graphicFrameLocks xmlns:a="http://schemas.openxmlformats.org/drawingml/2006/main" noChangeAspect="1"/>
             </wp:cNvGraphicFramePr>
@@ -2708,7 +3446,7 @@
               <a:graphicData uri="http://schemas.openxmlformats.org/drawingml/2006/picture">
                 <pic:pic xmlns:pic="http://schemas.openxmlformats.org/drawingml/2006/picture">
                   <pic:nvPicPr>
-                    <pic:cNvPr id="6" name="Image 2" descr="Capture"/>
+                    <pic:cNvPr id="7" name="Image 2" descr="Capture"/>
                     <pic:cNvPicPr>
                       <a:picLocks noChangeAspect="1" noChangeArrowheads="1"/>
                     </pic:cNvPicPr>
@@ -2781,7 +3519,7 @@
     </w:p>
     <w:p>
       <w:pPr>
-        <w:pStyle w:val="Titre3"/>
+        <w:pStyle w:val="Titre4"/>
         <w:rPr/>
       </w:pPr>
       <w:bookmarkStart w:id="13" w:name="_Toc33889269"/>
@@ -2807,7 +3545,23 @@
       </w:pPr>
       <w:r>
         <w:rPr/>
-        <w:t>La région d’intérêt est une amélioration permettant de minimiser la perte de détails dans une région précise de l’image. Cependant, cette amélioration implique de perdre des détails dans les autres régions, qui sont alors plus compressées que sans la ROI.</w:t>
+        <w:t xml:space="preserve">Le codage par bloc de JPEG 2000 permet de coder différents blocs avec différentes qualités. Cela autorise une sélection de </w:t>
+      </w:r>
+      <w:r>
+        <w:rPr/>
+        <w:t>région</w:t>
+      </w:r>
+      <w:r>
+        <w:rPr/>
+        <w:t>s</w:t>
+      </w:r>
+      <w:r>
+        <w:rPr/>
+        <w:t xml:space="preserve"> d’intérêt, une amélioration permettant de minimiser la perte de détails dans une région précise de l’image. Cependant, cette amélioration implique de perdre des détails dans les autres régions, qui sont alors plus compressées que sans la ROI. </w:t>
+      </w:r>
+      <w:r>
+        <w:rPr/>
+        <w:t>En effet on va focaliser la compression sur les régions non intéressantes, pour augmenter le taux de compression global, tout en gardant une compression sans perte sur les régions d’intérêt.</w:t>
       </w:r>
     </w:p>
     <w:p>
@@ -2846,15 +3600,6 @@
       <w:r>
         <w:rPr/>
         <w:t>Détection automatique des zones de détails par une IA</w:t>
-      </w:r>
-    </w:p>
-    <w:p>
-      <w:pPr>
-        <w:pStyle w:val="Normal"/>
-        <w:rPr/>
-      </w:pPr>
-      <w:r>
-        <w:rPr/>
       </w:r>
       <w:r>
         <w:br w:type="page"/>
@@ -3928,6 +4673,69 @@
       <w:rFonts w:cs="Wingdings"/>
     </w:rPr>
   </w:style>
+  <w:style w:type="character" w:styleId="ListLabel13">
+    <w:name w:val="ListLabel 13"/>
+    <w:qFormat/>
+    <w:rPr>
+      <w:rFonts w:cs="Symbol"/>
+    </w:rPr>
+  </w:style>
+  <w:style w:type="character" w:styleId="ListLabel14">
+    <w:name w:val="ListLabel 14"/>
+    <w:qFormat/>
+    <w:rPr>
+      <w:rFonts w:cs="Courier New"/>
+    </w:rPr>
+  </w:style>
+  <w:style w:type="character" w:styleId="ListLabel15">
+    <w:name w:val="ListLabel 15"/>
+    <w:qFormat/>
+    <w:rPr>
+      <w:rFonts w:cs="Wingdings"/>
+    </w:rPr>
+  </w:style>
+  <w:style w:type="character" w:styleId="ListLabel16">
+    <w:name w:val="ListLabel 16"/>
+    <w:qFormat/>
+    <w:rPr>
+      <w:rFonts w:cs="Symbol"/>
+    </w:rPr>
+  </w:style>
+  <w:style w:type="character" w:styleId="ListLabel17">
+    <w:name w:val="ListLabel 17"/>
+    <w:qFormat/>
+    <w:rPr>
+      <w:rFonts w:cs="Courier New"/>
+    </w:rPr>
+  </w:style>
+  <w:style w:type="character" w:styleId="ListLabel18">
+    <w:name w:val="ListLabel 18"/>
+    <w:qFormat/>
+    <w:rPr>
+      <w:rFonts w:cs="Wingdings"/>
+    </w:rPr>
+  </w:style>
+  <w:style w:type="character" w:styleId="ListLabel19">
+    <w:name w:val="ListLabel 19"/>
+    <w:qFormat/>
+    <w:rPr>
+      <w:rFonts w:cs="Symbol"/>
+    </w:rPr>
+  </w:style>
+  <w:style w:type="character" w:styleId="ListLabel20">
+    <w:name w:val="ListLabel 20"/>
+    <w:qFormat/>
+    <w:rPr>
+      <w:rFonts w:cs="Courier New"/>
+    </w:rPr>
+  </w:style>
+  <w:style w:type="character" w:styleId="ListLabel21">
+    <w:name w:val="ListLabel 21"/>
+    <w:qFormat/>
+    <w:rPr>
+      <w:rFonts w:cs="Wingdings"/>
+    </w:rPr>
+  </w:style>
   <w:style w:type="paragraph" w:styleId="Titre">
     <w:name w:val="Titre"/>
     <w:basedOn w:val="Normal"/>

</xml_diff>